<commit_message>
final stable demo version
</commit_message>
<xml_diff>
--- a/SPC-DT/Demo/Run Instructions/Run Instructions.docx
+++ b/SPC-DT/Demo/Run Instructions/Run Instructions.docx
@@ -684,7 +684,7 @@
         <w:pStyle w:val="Heading1"/>
       </w:pPr>
       <w:r>
-        <w:t>Parser</w:t>
+        <w:t>Part</w:t>
       </w:r>
       <w:r>
         <w:t xml:space="preserve"> 2: Modifying the Visualization</w:t>
@@ -1635,6 +1635,870 @@
         <mc:AlternateContent>
           <mc:Choice Requires="wps">
             <w:drawing>
+              <wp:anchor distT="0" distB="0" distL="114300" distR="114300" simplePos="0" relativeHeight="251681792" behindDoc="0" locked="0" layoutInCell="1" allowOverlap="1" wp14:anchorId="70023E5C" wp14:editId="129F87DC">
+                <wp:simplePos x="0" y="0"/>
+                <wp:positionH relativeFrom="column">
+                  <wp:posOffset>838200</wp:posOffset>
+                </wp:positionH>
+                <wp:positionV relativeFrom="paragraph">
+                  <wp:posOffset>2679700</wp:posOffset>
+                </wp:positionV>
+                <wp:extent cx="2247900" cy="241300"/>
+                <wp:effectExtent l="0" t="57150" r="19050" b="25400"/>
+                <wp:wrapNone/>
+                <wp:docPr id="32" name="Straight Arrow Connector 32"/>
+                <wp:cNvGraphicFramePr/>
+                <a:graphic xmlns:a="http://schemas.openxmlformats.org/drawingml/2006/main">
+                  <a:graphicData uri="http://schemas.microsoft.com/office/word/2010/wordprocessingShape">
+                    <wps:wsp>
+                      <wps:cNvCnPr/>
+                      <wps:spPr>
+                        <a:xfrm flipH="1" flipV="1">
+                          <a:off x="0" y="0"/>
+                          <a:ext cx="2247900" cy="241300"/>
+                        </a:xfrm>
+                        <a:prstGeom prst="straightConnector1">
+                          <a:avLst/>
+                        </a:prstGeom>
+                        <a:ln w="19050">
+                          <a:solidFill>
+                            <a:srgbClr val="FF0000"/>
+                          </a:solidFill>
+                          <a:tailEnd type="triangle"/>
+                        </a:ln>
+                      </wps:spPr>
+                      <wps:style>
+                        <a:lnRef idx="1">
+                          <a:schemeClr val="accent1"/>
+                        </a:lnRef>
+                        <a:fillRef idx="0">
+                          <a:schemeClr val="accent1"/>
+                        </a:fillRef>
+                        <a:effectRef idx="0">
+                          <a:schemeClr val="accent1"/>
+                        </a:effectRef>
+                        <a:fontRef idx="minor">
+                          <a:schemeClr val="tx1"/>
+                        </a:fontRef>
+                      </wps:style>
+                      <wps:bodyPr/>
+                    </wps:wsp>
+                  </a:graphicData>
+                </a:graphic>
+              </wp:anchor>
+            </w:drawing>
+          </mc:Choice>
+          <mc:Fallback>
+            <w:pict>
+              <v:shapetype w14:anchorId="6FCD57E3" id="_x0000_t32" coordsize="21600,21600" o:spt="32" o:oned="t" path="m,l21600,21600e" filled="f">
+                <v:path arrowok="t" fillok="f" o:connecttype="none"/>
+                <o:lock v:ext="edit" shapetype="t"/>
+              </v:shapetype>
+              <v:shape id="Straight Arrow Connector 32" o:spid="_x0000_s1026" type="#_x0000_t32" style="position:absolute;margin-left:66pt;margin-top:211pt;width:177pt;height:19pt;flip:x y;z-index:251681792;visibility:visible;mso-wrap-style:square;mso-wrap-distance-left:9pt;mso-wrap-distance-top:0;mso-wrap-distance-right:9pt;mso-wrap-distance-bottom:0;mso-position-horizontal:absolute;mso-position-horizontal-relative:text;mso-position-vertical:absolute;mso-position-vertical-relative:text" o:gfxdata="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" strokecolor="red" strokeweight="1.5pt">
+                <v:stroke endarrow="block" joinstyle="miter"/>
+              </v:shape>
+            </w:pict>
+          </mc:Fallback>
+        </mc:AlternateContent>
+      </w:r>
+      <w:r>
+        <w:t>Turn the “mitigate overlap (misclassified)” checkbox off, then click the “Draw Rectangle” button.</w:t>
+      </w:r>
+      <w:r>
+        <w:t xml:space="preserve"> </w:t>
+      </w:r>
+      <w:r>
+        <w:rPr>
+          <w:noProof/>
+        </w:rPr>
+        <w:drawing>
+          <wp:inline distT="0" distB="0" distL="0" distR="0" wp14:anchorId="30A85424" wp14:editId="0867B196">
+            <wp:extent cx="5943600" cy="3789680"/>
+            <wp:effectExtent l="0" t="0" r="0" b="1270"/>
+            <wp:docPr id="7" name="Picture 7" descr="Chart&#10;&#10;Description automatically generated"/>
+            <wp:cNvGraphicFramePr>
+              <a:graphicFrameLocks xmlns:a="http://schemas.openxmlformats.org/drawingml/2006/main" noChangeAspect="1"/>
+            </wp:cNvGraphicFramePr>
+            <a:graphic xmlns:a="http://schemas.openxmlformats.org/drawingml/2006/main">
+              <a:graphicData uri="http://schemas.openxmlformats.org/drawingml/2006/picture">
+                <pic:pic xmlns:pic="http://schemas.openxmlformats.org/drawingml/2006/picture">
+                  <pic:nvPicPr>
+                    <pic:cNvPr id="7" name="Picture 7" descr="Chart&#10;&#10;Description automatically generated"/>
+                    <pic:cNvPicPr>
+                      <a:picLocks noChangeAspect="1" noChangeArrowheads="1"/>
+                    </pic:cNvPicPr>
+                  </pic:nvPicPr>
+                  <pic:blipFill>
+                    <a:blip r:embed="rId15" cstate="print">
+                      <a:extLst>
+                        <a:ext uri="{28A0092B-C50C-407E-A947-70E740481C1C}">
+                          <a14:useLocalDpi xmlns:a14="http://schemas.microsoft.com/office/drawing/2010/main" val="0"/>
+                        </a:ext>
+                      </a:extLst>
+                    </a:blip>
+                    <a:srcRect/>
+                    <a:stretch>
+                      <a:fillRect/>
+                    </a:stretch>
+                  </pic:blipFill>
+                  <pic:spPr bwMode="auto">
+                    <a:xfrm>
+                      <a:off x="0" y="0"/>
+                      <a:ext cx="5943600" cy="3789680"/>
+                    </a:xfrm>
+                    <a:prstGeom prst="rect">
+                      <a:avLst/>
+                    </a:prstGeom>
+                    <a:noFill/>
+                    <a:ln>
+                      <a:noFill/>
+                    </a:ln>
+                  </pic:spPr>
+                </pic:pic>
+              </a:graphicData>
+            </a:graphic>
+          </wp:inline>
+        </w:drawing>
+      </w:r>
+    </w:p>
+    <w:p>
+      <w:pPr>
+        <w:pStyle w:val="ListParagraph"/>
+        <w:numPr>
+          <w:ilvl w:val="0"/>
+          <w:numId w:val="5"/>
+        </w:numPr>
+      </w:pPr>
+      <w:r>
+        <w:rPr>
+          <w:noProof/>
+        </w:rPr>
+        <mc:AlternateContent>
+          <mc:Choice Requires="wps">
+            <w:drawing>
+              <wp:anchor distT="0" distB="0" distL="114300" distR="114300" simplePos="0" relativeHeight="251684864" behindDoc="0" locked="0" layoutInCell="1" allowOverlap="1" wp14:anchorId="0F849BF0" wp14:editId="651DB64D">
+                <wp:simplePos x="0" y="0"/>
+                <wp:positionH relativeFrom="column">
+                  <wp:posOffset>2438400</wp:posOffset>
+                </wp:positionH>
+                <wp:positionV relativeFrom="paragraph">
+                  <wp:posOffset>2310765</wp:posOffset>
+                </wp:positionV>
+                <wp:extent cx="787400" cy="736600"/>
+                <wp:effectExtent l="38100" t="38100" r="31750" b="25400"/>
+                <wp:wrapNone/>
+                <wp:docPr id="35" name="Straight Arrow Connector 35"/>
+                <wp:cNvGraphicFramePr/>
+                <a:graphic xmlns:a="http://schemas.openxmlformats.org/drawingml/2006/main">
+                  <a:graphicData uri="http://schemas.microsoft.com/office/word/2010/wordprocessingShape">
+                    <wps:wsp>
+                      <wps:cNvCnPr/>
+                      <wps:spPr>
+                        <a:xfrm flipH="1" flipV="1">
+                          <a:off x="0" y="0"/>
+                          <a:ext cx="787400" cy="736600"/>
+                        </a:xfrm>
+                        <a:prstGeom prst="straightConnector1">
+                          <a:avLst/>
+                        </a:prstGeom>
+                        <a:ln w="28575">
+                          <a:solidFill>
+                            <a:srgbClr val="FF0000"/>
+                          </a:solidFill>
+                          <a:tailEnd type="triangle"/>
+                        </a:ln>
+                      </wps:spPr>
+                      <wps:style>
+                        <a:lnRef idx="1">
+                          <a:schemeClr val="accent1"/>
+                        </a:lnRef>
+                        <a:fillRef idx="0">
+                          <a:schemeClr val="accent1"/>
+                        </a:fillRef>
+                        <a:effectRef idx="0">
+                          <a:schemeClr val="accent1"/>
+                        </a:effectRef>
+                        <a:fontRef idx="minor">
+                          <a:schemeClr val="tx1"/>
+                        </a:fontRef>
+                      </wps:style>
+                      <wps:bodyPr/>
+                    </wps:wsp>
+                  </a:graphicData>
+                </a:graphic>
+                <wp14:sizeRelH relativeFrom="margin">
+                  <wp14:pctWidth>0</wp14:pctWidth>
+                </wp14:sizeRelH>
+                <wp14:sizeRelV relativeFrom="margin">
+                  <wp14:pctHeight>0</wp14:pctHeight>
+                </wp14:sizeRelV>
+              </wp:anchor>
+            </w:drawing>
+          </mc:Choice>
+          <mc:Fallback>
+            <w:pict>
+              <v:shape w14:anchorId="6DAC2F31" id="Straight Arrow Connector 35" o:spid="_x0000_s1026" type="#_x0000_t32" style="position:absolute;margin-left:192pt;margin-top:181.95pt;width:62pt;height:58pt;flip:x y;z-index:251684864;visibility:visible;mso-wrap-style:square;mso-width-percent:0;mso-height-percent:0;mso-wrap-distance-left:9pt;mso-wrap-distance-top:0;mso-wrap-distance-right:9pt;mso-wrap-distance-bottom:0;mso-position-horizontal:absolute;mso-position-horizontal-relative:text;mso-position-vertical:absolute;mso-position-vertical-relative:text;mso-width-percent:0;mso-height-percent:0;mso-width-relative:margin;mso-height-relative:margin" o:gfxdata="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" strokecolor="red" strokeweight="2.25pt">
+                <v:stroke endarrow="block" joinstyle="miter"/>
+              </v:shape>
+            </w:pict>
+          </mc:Fallback>
+        </mc:AlternateContent>
+      </w:r>
+      <w:r>
+        <w:rPr>
+          <w:noProof/>
+        </w:rPr>
+        <mc:AlternateContent>
+          <mc:Choice Requires="wps">
+            <w:drawing>
+              <wp:anchor distT="0" distB="0" distL="114300" distR="114300" simplePos="0" relativeHeight="251682816" behindDoc="0" locked="0" layoutInCell="1" allowOverlap="1" wp14:anchorId="414C4EC5" wp14:editId="03CFFBA8">
+                <wp:simplePos x="0" y="0"/>
+                <wp:positionH relativeFrom="column">
+                  <wp:posOffset>1104900</wp:posOffset>
+                </wp:positionH>
+                <wp:positionV relativeFrom="paragraph">
+                  <wp:posOffset>1034415</wp:posOffset>
+                </wp:positionV>
+                <wp:extent cx="736600" cy="355600"/>
+                <wp:effectExtent l="19050" t="19050" r="44450" b="44450"/>
+                <wp:wrapNone/>
+                <wp:docPr id="34" name="Straight Arrow Connector 34"/>
+                <wp:cNvGraphicFramePr/>
+                <a:graphic xmlns:a="http://schemas.openxmlformats.org/drawingml/2006/main">
+                  <a:graphicData uri="http://schemas.microsoft.com/office/word/2010/wordprocessingShape">
+                    <wps:wsp>
+                      <wps:cNvCnPr/>
+                      <wps:spPr>
+                        <a:xfrm>
+                          <a:off x="0" y="0"/>
+                          <a:ext cx="736600" cy="355600"/>
+                        </a:xfrm>
+                        <a:prstGeom prst="straightConnector1">
+                          <a:avLst/>
+                        </a:prstGeom>
+                        <a:ln w="28575">
+                          <a:solidFill>
+                            <a:srgbClr val="FF0000"/>
+                          </a:solidFill>
+                          <a:tailEnd type="triangle"/>
+                        </a:ln>
+                      </wps:spPr>
+                      <wps:style>
+                        <a:lnRef idx="1">
+                          <a:schemeClr val="accent1"/>
+                        </a:lnRef>
+                        <a:fillRef idx="0">
+                          <a:schemeClr val="accent1"/>
+                        </a:fillRef>
+                        <a:effectRef idx="0">
+                          <a:schemeClr val="accent1"/>
+                        </a:effectRef>
+                        <a:fontRef idx="minor">
+                          <a:schemeClr val="tx1"/>
+                        </a:fontRef>
+                      </wps:style>
+                      <wps:bodyPr/>
+                    </wps:wsp>
+                  </a:graphicData>
+                </a:graphic>
+              </wp:anchor>
+            </w:drawing>
+          </mc:Choice>
+          <mc:Fallback>
+            <w:pict>
+              <v:shape w14:anchorId="08770CF4" id="Straight Arrow Connector 34" o:spid="_x0000_s1026" type="#_x0000_t32" style="position:absolute;margin-left:87pt;margin-top:81.45pt;width:58pt;height:28pt;z-index:251682816;visibility:visible;mso-wrap-style:square;mso-wrap-distance-left:9pt;mso-wrap-distance-top:0;mso-wrap-distance-right:9pt;mso-wrap-distance-bottom:0;mso-position-horizontal:absolute;mso-position-horizontal-relative:text;mso-position-vertical:absolute;mso-position-vertical-relative:text" o:gfxdata="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" strokecolor="red" strokeweight="2.25pt">
+                <v:stroke endarrow="block" joinstyle="miter"/>
+              </v:shape>
+            </w:pict>
+          </mc:Fallback>
+        </mc:AlternateContent>
+      </w:r>
+      <w:r>
+        <w:t xml:space="preserve">Read the instructions, then click “OK.” Click two points to serve as the corners of </w:t>
+      </w:r>
+      <w:proofErr w:type="gramStart"/>
+      <w:r>
+        <w:t>the a</w:t>
+      </w:r>
+      <w:proofErr w:type="gramEnd"/>
+      <w:r>
+        <w:t xml:space="preserve"> rectangle. Try to place the points </w:t>
+      </w:r>
+      <w:proofErr w:type="gramStart"/>
+      <w:r>
+        <w:t>similar to</w:t>
+      </w:r>
+      <w:proofErr w:type="gramEnd"/>
+      <w:r>
+        <w:t xml:space="preserve"> what is shown here:</w:t>
+      </w:r>
+      <w:r>
+        <w:t xml:space="preserve"> </w:t>
+      </w:r>
+      <w:r>
+        <w:rPr>
+          <w:noProof/>
+        </w:rPr>
+        <w:drawing>
+          <wp:inline distT="0" distB="0" distL="0" distR="0" wp14:anchorId="5E8D389C" wp14:editId="1852B76E">
+            <wp:extent cx="5943600" cy="3769995"/>
+            <wp:effectExtent l="0" t="0" r="0" b="1905"/>
+            <wp:docPr id="33" name="Picture 33" descr="Chart&#10;&#10;Description automatically generated"/>
+            <wp:cNvGraphicFramePr>
+              <a:graphicFrameLocks xmlns:a="http://schemas.openxmlformats.org/drawingml/2006/main" noChangeAspect="1"/>
+            </wp:cNvGraphicFramePr>
+            <a:graphic xmlns:a="http://schemas.openxmlformats.org/drawingml/2006/main">
+              <a:graphicData uri="http://schemas.openxmlformats.org/drawingml/2006/picture">
+                <pic:pic xmlns:pic="http://schemas.openxmlformats.org/drawingml/2006/picture">
+                  <pic:nvPicPr>
+                    <pic:cNvPr id="33" name="Picture 33" descr="Chart&#10;&#10;Description automatically generated"/>
+                    <pic:cNvPicPr>
+                      <a:picLocks noChangeAspect="1" noChangeArrowheads="1"/>
+                    </pic:cNvPicPr>
+                  </pic:nvPicPr>
+                  <pic:blipFill>
+                    <a:blip r:embed="rId16" cstate="print">
+                      <a:extLst>
+                        <a:ext uri="{28A0092B-C50C-407E-A947-70E740481C1C}">
+                          <a14:useLocalDpi xmlns:a14="http://schemas.microsoft.com/office/drawing/2010/main" val="0"/>
+                        </a:ext>
+                      </a:extLst>
+                    </a:blip>
+                    <a:srcRect/>
+                    <a:stretch>
+                      <a:fillRect/>
+                    </a:stretch>
+                  </pic:blipFill>
+                  <pic:spPr bwMode="auto">
+                    <a:xfrm>
+                      <a:off x="0" y="0"/>
+                      <a:ext cx="5943600" cy="3769995"/>
+                    </a:xfrm>
+                    <a:prstGeom prst="rect">
+                      <a:avLst/>
+                    </a:prstGeom>
+                    <a:noFill/>
+                    <a:ln>
+                      <a:noFill/>
+                    </a:ln>
+                  </pic:spPr>
+                </pic:pic>
+              </a:graphicData>
+            </a:graphic>
+          </wp:inline>
+        </w:drawing>
+      </w:r>
+    </w:p>
+    <w:p>
+      <w:pPr>
+        <w:pStyle w:val="ListParagraph"/>
+        <w:numPr>
+          <w:ilvl w:val="0"/>
+          <w:numId w:val="5"/>
+        </w:numPr>
+      </w:pPr>
+      <w:r>
+        <w:rPr>
+          <w:noProof/>
+        </w:rPr>
+        <w:lastRenderedPageBreak/>
+        <mc:AlternateContent>
+          <mc:Choice Requires="wps">
+            <w:drawing>
+              <wp:anchor distT="0" distB="0" distL="114300" distR="114300" simplePos="0" relativeHeight="251687936" behindDoc="0" locked="0" layoutInCell="1" allowOverlap="1" wp14:anchorId="278A8FD3" wp14:editId="62D50D07">
+                <wp:simplePos x="0" y="0"/>
+                <wp:positionH relativeFrom="margin">
+                  <wp:posOffset>2203450</wp:posOffset>
+                </wp:positionH>
+                <wp:positionV relativeFrom="paragraph">
+                  <wp:posOffset>1854200</wp:posOffset>
+                </wp:positionV>
+                <wp:extent cx="1384300" cy="76200"/>
+                <wp:effectExtent l="0" t="76200" r="6350" b="57150"/>
+                <wp:wrapNone/>
+                <wp:docPr id="38" name="Straight Arrow Connector 38"/>
+                <wp:cNvGraphicFramePr/>
+                <a:graphic xmlns:a="http://schemas.openxmlformats.org/drawingml/2006/main">
+                  <a:graphicData uri="http://schemas.microsoft.com/office/word/2010/wordprocessingShape">
+                    <wps:wsp>
+                      <wps:cNvCnPr/>
+                      <wps:spPr>
+                        <a:xfrm flipH="1" flipV="1">
+                          <a:off x="0" y="0"/>
+                          <a:ext cx="1384300" cy="76200"/>
+                        </a:xfrm>
+                        <a:prstGeom prst="straightConnector1">
+                          <a:avLst/>
+                        </a:prstGeom>
+                        <a:ln w="28575">
+                          <a:solidFill>
+                            <a:srgbClr val="FF0000"/>
+                          </a:solidFill>
+                          <a:tailEnd type="triangle"/>
+                        </a:ln>
+                      </wps:spPr>
+                      <wps:style>
+                        <a:lnRef idx="1">
+                          <a:schemeClr val="accent1"/>
+                        </a:lnRef>
+                        <a:fillRef idx="0">
+                          <a:schemeClr val="accent1"/>
+                        </a:fillRef>
+                        <a:effectRef idx="0">
+                          <a:schemeClr val="accent1"/>
+                        </a:effectRef>
+                        <a:fontRef idx="minor">
+                          <a:schemeClr val="tx1"/>
+                        </a:fontRef>
+                      </wps:style>
+                      <wps:bodyPr/>
+                    </wps:wsp>
+                  </a:graphicData>
+                </a:graphic>
+                <wp14:sizeRelH relativeFrom="margin">
+                  <wp14:pctWidth>0</wp14:pctWidth>
+                </wp14:sizeRelH>
+                <wp14:sizeRelV relativeFrom="margin">
+                  <wp14:pctHeight>0</wp14:pctHeight>
+                </wp14:sizeRelV>
+              </wp:anchor>
+            </w:drawing>
+          </mc:Choice>
+          <mc:Fallback>
+            <w:pict>
+              <v:shape w14:anchorId="5BE7EACE" id="Straight Arrow Connector 38" o:spid="_x0000_s1026" type="#_x0000_t32" style="position:absolute;margin-left:173.5pt;margin-top:146pt;width:109pt;height:6pt;flip:x y;z-index:251687936;visibility:visible;mso-wrap-style:square;mso-width-percent:0;mso-height-percent:0;mso-wrap-distance-left:9pt;mso-wrap-distance-top:0;mso-wrap-distance-right:9pt;mso-wrap-distance-bottom:0;mso-position-horizontal:absolute;mso-position-horizontal-relative:margin;mso-position-vertical:absolute;mso-position-vertical-relative:text;mso-width-percent:0;mso-height-percent:0;mso-width-relative:margin;mso-height-relative:margin" o:gfxdata="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" strokecolor="red" strokeweight="2.25pt">
+                <v:stroke endarrow="block" joinstyle="miter"/>
+                <w10:wrap anchorx="margin"/>
+              </v:shape>
+            </w:pict>
+          </mc:Fallback>
+        </mc:AlternateContent>
+      </w:r>
+      <w:r>
+        <w:rPr>
+          <w:noProof/>
+        </w:rPr>
+        <mc:AlternateContent>
+          <mc:Choice Requires="wps">
+            <w:drawing>
+              <wp:anchor distT="0" distB="0" distL="114300" distR="114300" simplePos="0" relativeHeight="251685888" behindDoc="0" locked="0" layoutInCell="1" allowOverlap="1" wp14:anchorId="629CB462" wp14:editId="45E7FAF4">
+                <wp:simplePos x="0" y="0"/>
+                <wp:positionH relativeFrom="column">
+                  <wp:posOffset>1193800</wp:posOffset>
+                </wp:positionH>
+                <wp:positionV relativeFrom="paragraph">
+                  <wp:posOffset>3079750</wp:posOffset>
+                </wp:positionV>
+                <wp:extent cx="1244600" cy="50800"/>
+                <wp:effectExtent l="0" t="76200" r="12700" b="63500"/>
+                <wp:wrapNone/>
+                <wp:docPr id="37" name="Straight Arrow Connector 37"/>
+                <wp:cNvGraphicFramePr/>
+                <a:graphic xmlns:a="http://schemas.openxmlformats.org/drawingml/2006/main">
+                  <a:graphicData uri="http://schemas.microsoft.com/office/word/2010/wordprocessingShape">
+                    <wps:wsp>
+                      <wps:cNvCnPr/>
+                      <wps:spPr>
+                        <a:xfrm flipH="1" flipV="1">
+                          <a:off x="0" y="0"/>
+                          <a:ext cx="1244600" cy="50800"/>
+                        </a:xfrm>
+                        <a:prstGeom prst="straightConnector1">
+                          <a:avLst/>
+                        </a:prstGeom>
+                        <a:ln w="28575">
+                          <a:solidFill>
+                            <a:srgbClr val="FF0000"/>
+                          </a:solidFill>
+                          <a:tailEnd type="triangle"/>
+                        </a:ln>
+                      </wps:spPr>
+                      <wps:style>
+                        <a:lnRef idx="1">
+                          <a:schemeClr val="accent1"/>
+                        </a:lnRef>
+                        <a:fillRef idx="0">
+                          <a:schemeClr val="accent1"/>
+                        </a:fillRef>
+                        <a:effectRef idx="0">
+                          <a:schemeClr val="accent1"/>
+                        </a:effectRef>
+                        <a:fontRef idx="minor">
+                          <a:schemeClr val="tx1"/>
+                        </a:fontRef>
+                      </wps:style>
+                      <wps:bodyPr/>
+                    </wps:wsp>
+                  </a:graphicData>
+                </a:graphic>
+              </wp:anchor>
+            </w:drawing>
+          </mc:Choice>
+          <mc:Fallback>
+            <w:pict>
+              <v:shape w14:anchorId="7EF7441A" id="Straight Arrow Connector 37" o:spid="_x0000_s1026" type="#_x0000_t32" style="position:absolute;margin-left:94pt;margin-top:242.5pt;width:98pt;height:4pt;flip:x y;z-index:251685888;visibility:visible;mso-wrap-style:square;mso-wrap-distance-left:9pt;mso-wrap-distance-top:0;mso-wrap-distance-right:9pt;mso-wrap-distance-bottom:0;mso-position-horizontal:absolute;mso-position-horizontal-relative:text;mso-position-vertical:absolute;mso-position-vertical-relative:text" o:gfxdata="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" strokecolor="red" strokeweight="2.25pt">
+                <v:stroke endarrow="block" joinstyle="miter"/>
+              </v:shape>
+            </w:pict>
+          </mc:Fallback>
+        </mc:AlternateContent>
+      </w:r>
+      <w:r>
+        <w:t>Now click the “Select Rectangle”</w:t>
+      </w:r>
+      <w:r>
+        <w:t xml:space="preserve"> button</w:t>
+      </w:r>
+      <w:r>
+        <w:t>, then click in the center of the rectangle you just drew. The frame should turn red.</w:t>
+      </w:r>
+      <w:r>
+        <w:t xml:space="preserve"> </w:t>
+      </w:r>
+      <w:r>
+        <w:rPr>
+          <w:noProof/>
+        </w:rPr>
+        <w:drawing>
+          <wp:inline distT="0" distB="0" distL="0" distR="0" wp14:anchorId="62F26916" wp14:editId="08E19E42">
+            <wp:extent cx="5943600" cy="3775075"/>
+            <wp:effectExtent l="0" t="0" r="0" b="0"/>
+            <wp:docPr id="36" name="Picture 36" descr="Chart&#10;&#10;Description automatically generated"/>
+            <wp:cNvGraphicFramePr>
+              <a:graphicFrameLocks xmlns:a="http://schemas.openxmlformats.org/drawingml/2006/main" noChangeAspect="1"/>
+            </wp:cNvGraphicFramePr>
+            <a:graphic xmlns:a="http://schemas.openxmlformats.org/drawingml/2006/main">
+              <a:graphicData uri="http://schemas.openxmlformats.org/drawingml/2006/picture">
+                <pic:pic xmlns:pic="http://schemas.openxmlformats.org/drawingml/2006/picture">
+                  <pic:nvPicPr>
+                    <pic:cNvPr id="36" name="Picture 36" descr="Chart&#10;&#10;Description automatically generated"/>
+                    <pic:cNvPicPr>
+                      <a:picLocks noChangeAspect="1" noChangeArrowheads="1"/>
+                    </pic:cNvPicPr>
+                  </pic:nvPicPr>
+                  <pic:blipFill>
+                    <a:blip r:embed="rId17" cstate="print">
+                      <a:extLst>
+                        <a:ext uri="{28A0092B-C50C-407E-A947-70E740481C1C}">
+                          <a14:useLocalDpi xmlns:a14="http://schemas.microsoft.com/office/drawing/2010/main" val="0"/>
+                        </a:ext>
+                      </a:extLst>
+                    </a:blip>
+                    <a:srcRect/>
+                    <a:stretch>
+                      <a:fillRect/>
+                    </a:stretch>
+                  </pic:blipFill>
+                  <pic:spPr bwMode="auto">
+                    <a:xfrm>
+                      <a:off x="0" y="0"/>
+                      <a:ext cx="5943600" cy="3775075"/>
+                    </a:xfrm>
+                    <a:prstGeom prst="rect">
+                      <a:avLst/>
+                    </a:prstGeom>
+                    <a:noFill/>
+                    <a:ln>
+                      <a:noFill/>
+                    </a:ln>
+                  </pic:spPr>
+                </pic:pic>
+              </a:graphicData>
+            </a:graphic>
+          </wp:inline>
+        </w:drawing>
+      </w:r>
+    </w:p>
+    <w:p>
+      <w:pPr>
+        <w:pStyle w:val="ListParagraph"/>
+        <w:numPr>
+          <w:ilvl w:val="0"/>
+          <w:numId w:val="5"/>
+        </w:numPr>
+      </w:pPr>
+      <w:r>
+        <w:rPr>
+          <w:noProof/>
+        </w:rPr>
+        <mc:AlternateContent>
+          <mc:Choice Requires="wps">
+            <w:drawing>
+              <wp:anchor distT="0" distB="0" distL="114300" distR="114300" simplePos="0" relativeHeight="251688960" behindDoc="0" locked="0" layoutInCell="1" allowOverlap="1" wp14:anchorId="3C8CDF24" wp14:editId="1444ED28">
+                <wp:simplePos x="0" y="0"/>
+                <wp:positionH relativeFrom="column">
+                  <wp:posOffset>4330700</wp:posOffset>
+                </wp:positionH>
+                <wp:positionV relativeFrom="paragraph">
+                  <wp:posOffset>3736340</wp:posOffset>
+                </wp:positionV>
+                <wp:extent cx="1346200" cy="38100"/>
+                <wp:effectExtent l="19050" t="57150" r="6350" b="76200"/>
+                <wp:wrapNone/>
+                <wp:docPr id="40" name="Straight Arrow Connector 40"/>
+                <wp:cNvGraphicFramePr/>
+                <a:graphic xmlns:a="http://schemas.openxmlformats.org/drawingml/2006/main">
+                  <a:graphicData uri="http://schemas.microsoft.com/office/word/2010/wordprocessingShape">
+                    <wps:wsp>
+                      <wps:cNvCnPr/>
+                      <wps:spPr>
+                        <a:xfrm>
+                          <a:off x="0" y="0"/>
+                          <a:ext cx="1346200" cy="38100"/>
+                        </a:xfrm>
+                        <a:prstGeom prst="straightConnector1">
+                          <a:avLst/>
+                        </a:prstGeom>
+                        <a:ln w="28575">
+                          <a:solidFill>
+                            <a:srgbClr val="FF0000"/>
+                          </a:solidFill>
+                          <a:tailEnd type="triangle"/>
+                        </a:ln>
+                      </wps:spPr>
+                      <wps:style>
+                        <a:lnRef idx="1">
+                          <a:schemeClr val="accent1"/>
+                        </a:lnRef>
+                        <a:fillRef idx="0">
+                          <a:schemeClr val="accent1"/>
+                        </a:fillRef>
+                        <a:effectRef idx="0">
+                          <a:schemeClr val="accent1"/>
+                        </a:effectRef>
+                        <a:fontRef idx="minor">
+                          <a:schemeClr val="tx1"/>
+                        </a:fontRef>
+                      </wps:style>
+                      <wps:bodyPr/>
+                    </wps:wsp>
+                  </a:graphicData>
+                </a:graphic>
+              </wp:anchor>
+            </w:drawing>
+          </mc:Choice>
+          <mc:Fallback>
+            <w:pict>
+              <v:shape w14:anchorId="18810740" id="Straight Arrow Connector 40" o:spid="_x0000_s1026" type="#_x0000_t32" style="position:absolute;margin-left:341pt;margin-top:294.2pt;width:106pt;height:3pt;z-index:251688960;visibility:visible;mso-wrap-style:square;mso-wrap-distance-left:9pt;mso-wrap-distance-top:0;mso-wrap-distance-right:9pt;mso-wrap-distance-bottom:0;mso-position-horizontal:absolute;mso-position-horizontal-relative:text;mso-position-vertical:absolute;mso-position-vertical-relative:text" o:gfxdata="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" strokecolor="red" strokeweight="2.25pt">
+                <v:stroke endarrow="block" joinstyle="miter"/>
+              </v:shape>
+            </w:pict>
+          </mc:Fallback>
+        </mc:AlternateContent>
+      </w:r>
+      <w:r>
+        <w:t xml:space="preserve">With the rectangle selected, </w:t>
+      </w:r>
+      <w:r>
+        <w:t>click the “Type:” dropdown in the bottom right of the screen, then select “condense.”</w:t>
+      </w:r>
+      <w:r>
+        <w:t xml:space="preserve"> </w:t>
+      </w:r>
+      <w:r>
+        <w:rPr>
+          <w:noProof/>
+        </w:rPr>
+        <w:drawing>
+          <wp:inline distT="0" distB="0" distL="0" distR="0" wp14:anchorId="18108D7D" wp14:editId="77385F87">
+            <wp:extent cx="5943600" cy="3780155"/>
+            <wp:effectExtent l="0" t="0" r="0" b="0"/>
+            <wp:docPr id="39" name="Picture 39" descr="Diagram&#10;&#10;Description automatically generated"/>
+            <wp:cNvGraphicFramePr>
+              <a:graphicFrameLocks xmlns:a="http://schemas.openxmlformats.org/drawingml/2006/main" noChangeAspect="1"/>
+            </wp:cNvGraphicFramePr>
+            <a:graphic xmlns:a="http://schemas.openxmlformats.org/drawingml/2006/main">
+              <a:graphicData uri="http://schemas.openxmlformats.org/drawingml/2006/picture">
+                <pic:pic xmlns:pic="http://schemas.openxmlformats.org/drawingml/2006/picture">
+                  <pic:nvPicPr>
+                    <pic:cNvPr id="39" name="Picture 39" descr="Diagram&#10;&#10;Description automatically generated"/>
+                    <pic:cNvPicPr>
+                      <a:picLocks noChangeAspect="1" noChangeArrowheads="1"/>
+                    </pic:cNvPicPr>
+                  </pic:nvPicPr>
+                  <pic:blipFill>
+                    <a:blip r:embed="rId18" cstate="print">
+                      <a:extLst>
+                        <a:ext uri="{28A0092B-C50C-407E-A947-70E740481C1C}">
+                          <a14:useLocalDpi xmlns:a14="http://schemas.microsoft.com/office/drawing/2010/main" val="0"/>
+                        </a:ext>
+                      </a:extLst>
+                    </a:blip>
+                    <a:srcRect/>
+                    <a:stretch>
+                      <a:fillRect/>
+                    </a:stretch>
+                  </pic:blipFill>
+                  <pic:spPr bwMode="auto">
+                    <a:xfrm>
+                      <a:off x="0" y="0"/>
+                      <a:ext cx="5943600" cy="3780155"/>
+                    </a:xfrm>
+                    <a:prstGeom prst="rect">
+                      <a:avLst/>
+                    </a:prstGeom>
+                    <a:noFill/>
+                    <a:ln>
+                      <a:noFill/>
+                    </a:ln>
+                  </pic:spPr>
+                </pic:pic>
+              </a:graphicData>
+            </a:graphic>
+          </wp:inline>
+        </w:drawing>
+      </w:r>
+    </w:p>
+    <w:p>
+      <w:pPr>
+        <w:pStyle w:val="ListParagraph"/>
+        <w:numPr>
+          <w:ilvl w:val="0"/>
+          <w:numId w:val="5"/>
+        </w:numPr>
+      </w:pPr>
+      <w:r>
+        <w:rPr>
+          <w:noProof/>
+        </w:rPr>
+        <w:lastRenderedPageBreak/>
+        <mc:AlternateContent>
+          <mc:Choice Requires="wps">
+            <w:drawing>
+              <wp:anchor distT="0" distB="0" distL="114300" distR="114300" simplePos="0" relativeHeight="251689984" behindDoc="0" locked="0" layoutInCell="1" allowOverlap="1" wp14:anchorId="00E6F84B" wp14:editId="2CE840AF">
+                <wp:simplePos x="0" y="0"/>
+                <wp:positionH relativeFrom="column">
+                  <wp:posOffset>4622800</wp:posOffset>
+                </wp:positionH>
+                <wp:positionV relativeFrom="paragraph">
+                  <wp:posOffset>3333750</wp:posOffset>
+                </wp:positionV>
+                <wp:extent cx="1016000" cy="374650"/>
+                <wp:effectExtent l="19050" t="19050" r="31750" b="63500"/>
+                <wp:wrapNone/>
+                <wp:docPr id="42" name="Straight Arrow Connector 42"/>
+                <wp:cNvGraphicFramePr/>
+                <a:graphic xmlns:a="http://schemas.openxmlformats.org/drawingml/2006/main">
+                  <a:graphicData uri="http://schemas.microsoft.com/office/word/2010/wordprocessingShape">
+                    <wps:wsp>
+                      <wps:cNvCnPr/>
+                      <wps:spPr>
+                        <a:xfrm>
+                          <a:off x="0" y="0"/>
+                          <a:ext cx="1016000" cy="374650"/>
+                        </a:xfrm>
+                        <a:prstGeom prst="straightConnector1">
+                          <a:avLst/>
+                        </a:prstGeom>
+                        <a:ln w="28575">
+                          <a:solidFill>
+                            <a:srgbClr val="FF0000"/>
+                          </a:solidFill>
+                          <a:tailEnd type="triangle"/>
+                        </a:ln>
+                      </wps:spPr>
+                      <wps:style>
+                        <a:lnRef idx="1">
+                          <a:schemeClr val="accent1"/>
+                        </a:lnRef>
+                        <a:fillRef idx="0">
+                          <a:schemeClr val="accent1"/>
+                        </a:fillRef>
+                        <a:effectRef idx="0">
+                          <a:schemeClr val="accent1"/>
+                        </a:effectRef>
+                        <a:fontRef idx="minor">
+                          <a:schemeClr val="tx1"/>
+                        </a:fontRef>
+                      </wps:style>
+                      <wps:bodyPr/>
+                    </wps:wsp>
+                  </a:graphicData>
+                </a:graphic>
+              </wp:anchor>
+            </w:drawing>
+          </mc:Choice>
+          <mc:Fallback>
+            <w:pict>
+              <v:shape w14:anchorId="166396CB" id="Straight Arrow Connector 42" o:spid="_x0000_s1026" type="#_x0000_t32" style="position:absolute;margin-left:364pt;margin-top:262.5pt;width:80pt;height:29.5pt;z-index:251689984;visibility:visible;mso-wrap-style:square;mso-wrap-distance-left:9pt;mso-wrap-distance-top:0;mso-wrap-distance-right:9pt;mso-wrap-distance-bottom:0;mso-position-horizontal:absolute;mso-position-horizontal-relative:text;mso-position-vertical:absolute;mso-position-vertical-relative:text" o:gfxdata="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" strokecolor="red" strokeweight="2.25pt">
+                <v:stroke endarrow="block" joinstyle="miter"/>
+              </v:shape>
+            </w:pict>
+          </mc:Fallback>
+        </mc:AlternateContent>
+      </w:r>
+      <w:r>
+        <w:t>Now click “Remove Selected” to remove the rectangle.</w:t>
+      </w:r>
+      <w:r>
+        <w:rPr>
+          <w:noProof/>
+        </w:rPr>
+        <w:drawing>
+          <wp:inline distT="0" distB="0" distL="0" distR="0" wp14:anchorId="74B9D95B" wp14:editId="5C34B250">
+            <wp:extent cx="5943600" cy="3758565"/>
+            <wp:effectExtent l="0" t="0" r="0" b="0"/>
+            <wp:docPr id="41" name="Picture 41" descr="Chart&#10;&#10;Description automatically generated"/>
+            <wp:cNvGraphicFramePr>
+              <a:graphicFrameLocks xmlns:a="http://schemas.openxmlformats.org/drawingml/2006/main" noChangeAspect="1"/>
+            </wp:cNvGraphicFramePr>
+            <a:graphic xmlns:a="http://schemas.openxmlformats.org/drawingml/2006/main">
+              <a:graphicData uri="http://schemas.openxmlformats.org/drawingml/2006/picture">
+                <pic:pic xmlns:pic="http://schemas.openxmlformats.org/drawingml/2006/picture">
+                  <pic:nvPicPr>
+                    <pic:cNvPr id="41" name="Picture 41" descr="Chart&#10;&#10;Description automatically generated"/>
+                    <pic:cNvPicPr>
+                      <a:picLocks noChangeAspect="1" noChangeArrowheads="1"/>
+                    </pic:cNvPicPr>
+                  </pic:nvPicPr>
+                  <pic:blipFill>
+                    <a:blip r:embed="rId19" cstate="print">
+                      <a:extLst>
+                        <a:ext uri="{28A0092B-C50C-407E-A947-70E740481C1C}">
+                          <a14:useLocalDpi xmlns:a14="http://schemas.microsoft.com/office/drawing/2010/main" val="0"/>
+                        </a:ext>
+                      </a:extLst>
+                    </a:blip>
+                    <a:srcRect/>
+                    <a:stretch>
+                      <a:fillRect/>
+                    </a:stretch>
+                  </pic:blipFill>
+                  <pic:spPr bwMode="auto">
+                    <a:xfrm>
+                      <a:off x="0" y="0"/>
+                      <a:ext cx="5943600" cy="3758565"/>
+                    </a:xfrm>
+                    <a:prstGeom prst="rect">
+                      <a:avLst/>
+                    </a:prstGeom>
+                    <a:noFill/>
+                    <a:ln>
+                      <a:noFill/>
+                    </a:ln>
+                  </pic:spPr>
+                </pic:pic>
+              </a:graphicData>
+            </a:graphic>
+          </wp:inline>
+        </w:drawing>
+      </w:r>
+    </w:p>
+    <w:p>
+      <w:pPr>
+        <w:pStyle w:val="ListParagraph"/>
+        <w:numPr>
+          <w:ilvl w:val="0"/>
+          <w:numId w:val="5"/>
+        </w:numPr>
+      </w:pPr>
+      <w:r>
+        <w:rPr>
+          <w:noProof/>
+        </w:rPr>
+        <mc:AlternateContent>
+          <mc:Choice Requires="wps">
+            <w:drawing>
               <wp:anchor distT="0" distB="0" distL="114300" distR="114300" simplePos="0" relativeHeight="251674624" behindDoc="0" locked="0" layoutInCell="1" allowOverlap="1" wp14:anchorId="2079F058" wp14:editId="2686428B">
                 <wp:simplePos x="0" y="0"/>
                 <wp:positionH relativeFrom="column">
@@ -1844,7 +2708,13 @@
         </mc:AlternateContent>
       </w:r>
       <w:r>
-        <w:t xml:space="preserve">Turn the “mitigate overlap (misclassified)” checkbox off, then click the “Adjust Thresholds” button </w:t>
+        <w:t>Click</w:t>
+      </w:r>
+      <w:r>
+        <w:t xml:space="preserve"> </w:t>
+      </w:r>
+      <w:r>
+        <w:t xml:space="preserve">the “Adjust Thresholds” button </w:t>
       </w:r>
       <w:r>
         <w:t xml:space="preserve">in </w:t>
@@ -1883,7 +2753,7 @@
                     </pic:cNvPicPr>
                   </pic:nvPicPr>
                   <pic:blipFill>
-                    <a:blip r:embed="rId15" cstate="print">
+                    <a:blip r:embed="rId20" cstate="print">
                       <a:extLst>
                         <a:ext uri="{28A0092B-C50C-407E-A947-70E740481C1C}">
                           <a14:useLocalDpi xmlns:a14="http://schemas.microsoft.com/office/drawing/2010/main" val="0"/>
@@ -1927,6 +2797,7 @@
         <w:rPr>
           <w:noProof/>
         </w:rPr>
+        <w:lastRenderedPageBreak/>
         <mc:AlternateContent>
           <mc:Choice Requires="wps">
             <w:drawing>
@@ -2109,7 +2980,7 @@
                     </pic:cNvPicPr>
                   </pic:nvPicPr>
                   <pic:blipFill>
-                    <a:blip r:embed="rId16" cstate="print">
+                    <a:blip r:embed="rId21" cstate="print">
                       <a:extLst>
                         <a:ext uri="{28A0092B-C50C-407E-A947-70E740481C1C}">
                           <a14:useLocalDpi xmlns:a14="http://schemas.microsoft.com/office/drawing/2010/main" val="0"/>
@@ -2153,7 +3024,6 @@
         <w:rPr>
           <w:noProof/>
         </w:rPr>
-        <w:lastRenderedPageBreak/>
         <mc:AlternateContent>
           <mc:Choice Requires="wps">
             <w:drawing>
@@ -2263,7 +3133,7 @@
                     </pic:cNvPicPr>
                   </pic:nvPicPr>
                   <pic:blipFill>
-                    <a:blip r:embed="rId17" cstate="print">
+                    <a:blip r:embed="rId22" cstate="print">
                       <a:extLst>
                         <a:ext uri="{28A0092B-C50C-407E-A947-70E740481C1C}">
                           <a14:useLocalDpi xmlns:a14="http://schemas.microsoft.com/office/drawing/2010/main" val="0"/>
@@ -2304,14 +3174,11 @@
         </w:numPr>
       </w:pPr>
       <w:r>
+        <w:lastRenderedPageBreak/>
         <w:t xml:space="preserve">Press the “Clear Rectangles” button to remove the condensing rectangles. Next, enable the “Background Density Coloring” checkbox on the right to </w:t>
       </w:r>
       <w:r>
-        <w:t xml:space="preserve">color background zones based on the </w:t>
-      </w:r>
-      <w:r>
-        <w:lastRenderedPageBreak/>
-        <w:t>purity of the decision tree rule.</w:t>
+        <w:t>color background zones based on the purity of the decision tree rule.</w:t>
       </w:r>
       <w:r>
         <w:rPr>
@@ -2335,7 +3202,7 @@
                     </pic:cNvPicPr>
                   </pic:nvPicPr>
                   <pic:blipFill>
-                    <a:blip r:embed="rId18" cstate="print">
+                    <a:blip r:embed="rId23" cstate="print">
                       <a:extLst>
                         <a:ext uri="{28A0092B-C50C-407E-A947-70E740481C1C}">
                           <a14:useLocalDpi xmlns:a14="http://schemas.microsoft.com/office/drawing/2010/main" val="0"/>

</xml_diff>